<commit_message>
Refactoring, Font-Fix, Update Arbeitsnachweis
</commit_message>
<xml_diff>
--- a/Arbeitsnachweis.docx
+++ b/Arbeitsnachweis.docx
@@ -1,6 +1,6 @@
 
 <file path=word/document.xml><?xml version="1.0" encoding="utf-8"?>
-<w:document xmlns:wpc="http://schemas.microsoft.com/office/word/2010/wordprocessingCanvas" xmlns:cx="http://schemas.microsoft.com/office/drawing/2014/chartex" xmlns:mc="http://schemas.openxmlformats.org/markup-compatibility/2006" xmlns:o="urn:schemas-microsoft-com:office:office" xmlns:r="http://schemas.openxmlformats.org/officeDocument/2006/relationships" xmlns:m="http://schemas.openxmlformats.org/officeDocument/2006/math" xmlns:v="urn:schemas-microsoft-com:vml" xmlns:wp14="http://schemas.microsoft.com/office/word/2010/wordprocessingDrawing" xmlns:wp="http://schemas.openxmlformats.org/drawingml/2006/wordprocessingDrawing" xmlns:w10="urn:schemas-microsoft-com:office:word" xmlns:w="http://schemas.openxmlformats.org/wordprocessingml/2006/main" xmlns:w14="http://schemas.microsoft.com/office/word/2010/wordml" xmlns:w15="http://schemas.microsoft.com/office/word/2012/wordml" xmlns:w16se="http://schemas.microsoft.com/office/word/2015/wordml/symex" xmlns:wpg="http://schemas.microsoft.com/office/word/2010/wordprocessingGroup" xmlns:wpi="http://schemas.microsoft.com/office/word/2010/wordprocessingInk" xmlns:wne="http://schemas.microsoft.com/office/word/2006/wordml" xmlns:wps="http://schemas.microsoft.com/office/word/2010/wordprocessingShape" mc:Ignorable="w14 w15 w16se wp14">
+<w:document xmlns:wpc="http://schemas.microsoft.com/office/word/2010/wordprocessingCanvas" xmlns:cx="http://schemas.microsoft.com/office/drawing/2014/chartex" xmlns:cx1="http://schemas.microsoft.com/office/drawing/2015/9/8/chartex" xmlns:cx2="http://schemas.microsoft.com/office/drawing/2015/10/21/chartex" xmlns:cx3="http://schemas.microsoft.com/office/drawing/2016/5/9/chartex" xmlns:cx4="http://schemas.microsoft.com/office/drawing/2016/5/10/chartex" xmlns:cx5="http://schemas.microsoft.com/office/drawing/2016/5/11/chartex" xmlns:cx6="http://schemas.microsoft.com/office/drawing/2016/5/12/chartex" xmlns:cx7="http://schemas.microsoft.com/office/drawing/2016/5/13/chartex" xmlns:cx8="http://schemas.microsoft.com/office/drawing/2016/5/14/chartex" xmlns:mc="http://schemas.openxmlformats.org/markup-compatibility/2006" xmlns:aink="http://schemas.microsoft.com/office/drawing/2016/ink" xmlns:am3d="http://schemas.microsoft.com/office/drawing/2017/model3d" xmlns:o="urn:schemas-microsoft-com:office:office" xmlns:oel="http://schemas.microsoft.com/office/2019/extlst" xmlns:r="http://schemas.openxmlformats.org/officeDocument/2006/relationships" xmlns:m="http://schemas.openxmlformats.org/officeDocument/2006/math" xmlns:v="urn:schemas-microsoft-com:vml" xmlns:wp14="http://schemas.microsoft.com/office/word/2010/wordprocessingDrawing" xmlns:wp="http://schemas.openxmlformats.org/drawingml/2006/wordprocessingDrawing" xmlns:w10="urn:schemas-microsoft-com:office:word" xmlns:w="http://schemas.openxmlformats.org/wordprocessingml/2006/main" xmlns:w14="http://schemas.microsoft.com/office/word/2010/wordml" xmlns:w15="http://schemas.microsoft.com/office/word/2012/wordml" xmlns:w16cex="http://schemas.microsoft.com/office/word/2018/wordml/cex" xmlns:w16cid="http://schemas.microsoft.com/office/word/2016/wordml/cid" xmlns:w16="http://schemas.microsoft.com/office/word/2018/wordml" xmlns:w16sdtdh="http://schemas.microsoft.com/office/word/2020/wordml/sdtdatahash" xmlns:w16se="http://schemas.microsoft.com/office/word/2015/wordml/symex" xmlns:wpg="http://schemas.microsoft.com/office/word/2010/wordprocessingGroup" xmlns:wpi="http://schemas.microsoft.com/office/word/2010/wordprocessingInk" xmlns:wne="http://schemas.microsoft.com/office/word/2006/wordml" xmlns:wps="http://schemas.microsoft.com/office/word/2010/wordprocessingShape" mc:Ignorable="w14 w15 w16se w16cid w16 w16cex w16sdtdh wp14">
   <w:body>
     <w:p>
       <w:pPr>
@@ -18,16 +18,16 @@
         <w:tblLook w:val="04A0" w:firstRow="1" w:lastRow="0" w:firstColumn="1" w:lastColumn="0" w:noHBand="0" w:noVBand="1"/>
       </w:tblPr>
       <w:tblGrid>
-        <w:gridCol w:w="1812"/>
-        <w:gridCol w:w="1812"/>
-        <w:gridCol w:w="1812"/>
-        <w:gridCol w:w="1813"/>
-        <w:gridCol w:w="1813"/>
+        <w:gridCol w:w="2263"/>
+        <w:gridCol w:w="1411"/>
+        <w:gridCol w:w="2842"/>
+        <w:gridCol w:w="992"/>
+        <w:gridCol w:w="1554"/>
       </w:tblGrid>
       <w:tr>
         <w:tc>
           <w:tcPr>
-            <w:tcW w:w="1812" w:type="dxa"/>
+            <w:tcW w:w="2263" w:type="dxa"/>
           </w:tcPr>
           <w:p>
             <w:pPr>
@@ -45,7 +45,7 @@
         </w:tc>
         <w:tc>
           <w:tcPr>
-            <w:tcW w:w="1812" w:type="dxa"/>
+            <w:tcW w:w="1411" w:type="dxa"/>
           </w:tcPr>
           <w:p>
             <w:pPr>
@@ -63,7 +63,7 @@
         </w:tc>
         <w:tc>
           <w:tcPr>
-            <w:tcW w:w="1812" w:type="dxa"/>
+            <w:tcW w:w="2842" w:type="dxa"/>
           </w:tcPr>
           <w:p>
             <w:pPr>
@@ -81,7 +81,7 @@
         </w:tc>
         <w:tc>
           <w:tcPr>
-            <w:tcW w:w="1813" w:type="dxa"/>
+            <w:tcW w:w="992" w:type="dxa"/>
           </w:tcPr>
           <w:p>
             <w:pPr>
@@ -99,7 +99,7 @@
         </w:tc>
         <w:tc>
           <w:tcPr>
-            <w:tcW w:w="1813" w:type="dxa"/>
+            <w:tcW w:w="1554" w:type="dxa"/>
           </w:tcPr>
           <w:p>
             <w:pPr>
@@ -119,58 +119,193 @@
       <w:tr>
         <w:tc>
           <w:tcPr>
-            <w:tcW w:w="1812" w:type="dxa"/>
-          </w:tcPr>
-          <w:p>
-            <w:r>
-              <w:t xml:space="preserve">Planung des Grundaufbaus des Projekts, Einrichtung </w:t>
+            <w:tcW w:w="2263" w:type="dxa"/>
+          </w:tcPr>
+          <w:p>
+            <w:r>
+              <w:t>Planung des Grundaufbaus des Projekts, Einrichtung GitHub-Projekt</w:t>
+            </w:r>
+          </w:p>
+        </w:tc>
+        <w:tc>
+          <w:tcPr>
+            <w:tcW w:w="1411" w:type="dxa"/>
+          </w:tcPr>
+          <w:p>
+            <w:r>
+              <w:t xml:space="preserve">Falk, </w:t>
             </w:r>
             <w:proofErr w:type="spellStart"/>
             <w:r>
-              <w:t>GitHub</w:t>
+              <w:t>Ament</w:t>
             </w:r>
             <w:proofErr w:type="spellEnd"/>
             <w:r>
-              <w:t>-Projekt</w:t>
-            </w:r>
-          </w:p>
-        </w:tc>
-        <w:tc>
-          <w:tcPr>
-            <w:tcW w:w="1812" w:type="dxa"/>
-          </w:tcPr>
-          <w:p>
-            <w:r>
-              <w:t xml:space="preserve">Falk, </w:t>
-            </w:r>
+              <w:t>, Hollmann</w:t>
+            </w:r>
+          </w:p>
+        </w:tc>
+        <w:tc>
+          <w:tcPr>
+            <w:tcW w:w="2842" w:type="dxa"/>
+          </w:tcPr>
+          <w:p>
             <w:proofErr w:type="spellStart"/>
             <w:r>
+              <w:t>Issues</w:t>
+            </w:r>
+            <w:proofErr w:type="spellEnd"/>
+            <w:r>
+              <w:t xml:space="preserve"> erstellt (zu erledigende Aufgaben)</w:t>
+            </w:r>
+          </w:p>
+        </w:tc>
+        <w:tc>
+          <w:tcPr>
+            <w:tcW w:w="992" w:type="dxa"/>
+          </w:tcPr>
+          <w:p>
+            <w:r>
+              <w:t>1.5h</w:t>
+            </w:r>
+          </w:p>
+        </w:tc>
+        <w:tc>
+          <w:tcPr>
+            <w:tcW w:w="1554" w:type="dxa"/>
+          </w:tcPr>
+          <w:p>
+            <w:r>
+              <w:t>17.01.2023</w:t>
+            </w:r>
+          </w:p>
+        </w:tc>
+      </w:tr>
+      <w:tr>
+        <w:tc>
+          <w:tcPr>
+            <w:tcW w:w="2263" w:type="dxa"/>
+          </w:tcPr>
+          <w:p>
+            <w:r>
+              <w:t>Erstellung der Grundfunktionen für Fahrplan- und Station-Data-API</w:t>
+            </w:r>
+          </w:p>
+        </w:tc>
+        <w:tc>
+          <w:tcPr>
+            <w:tcW w:w="1411" w:type="dxa"/>
+          </w:tcPr>
+          <w:p>
+            <w:r>
+              <w:t>Hollmann</w:t>
+            </w:r>
+          </w:p>
+        </w:tc>
+        <w:tc>
+          <w:tcPr>
+            <w:tcW w:w="2842" w:type="dxa"/>
+          </w:tcPr>
+          <w:p>
+            <w:r>
+              <w:t xml:space="preserve">Klasse </w:t>
+            </w:r>
+            <w:proofErr w:type="spellStart"/>
+            <w:r>
+              <w:t>DBAPI_Base</w:t>
+            </w:r>
+            <w:proofErr w:type="spellEnd"/>
+            <w:r>
+              <w:t xml:space="preserve">, </w:t>
+            </w:r>
+            <w:proofErr w:type="spellStart"/>
+            <w:r>
+              <w:t>DBAPI_Fahrplan</w:t>
+            </w:r>
+            <w:proofErr w:type="spellEnd"/>
+            <w:r>
+              <w:t xml:space="preserve"> und </w:t>
+            </w:r>
+            <w:proofErr w:type="spellStart"/>
+            <w:r>
+              <w:t>DBAPI_StaDa</w:t>
+            </w:r>
+            <w:proofErr w:type="spellEnd"/>
+            <w:r>
+              <w:t xml:space="preserve"> erstellt mit allen Funktionen</w:t>
+            </w:r>
+          </w:p>
+        </w:tc>
+        <w:tc>
+          <w:tcPr>
+            <w:tcW w:w="992" w:type="dxa"/>
+          </w:tcPr>
+          <w:p>
+            <w:r>
+              <w:t>4h</w:t>
+            </w:r>
+          </w:p>
+        </w:tc>
+        <w:tc>
+          <w:tcPr>
+            <w:tcW w:w="1554" w:type="dxa"/>
+          </w:tcPr>
+          <w:p>
+            <w:r>
+              <w:t>17.01.2023</w:t>
+            </w:r>
+          </w:p>
+        </w:tc>
+      </w:tr>
+      <w:tr>
+        <w:tc>
+          <w:tcPr>
+            <w:tcW w:w="2263" w:type="dxa"/>
+          </w:tcPr>
+          <w:p>
+            <w:r>
+              <w:t xml:space="preserve">Weitere Planung und Fortsetzung der Grundfunktionen </w:t>
+            </w:r>
+          </w:p>
+        </w:tc>
+        <w:tc>
+          <w:tcPr>
+            <w:tcW w:w="1411" w:type="dxa"/>
+          </w:tcPr>
+          <w:p>
+            <w:r>
+              <w:t>Falk,</w:t>
+            </w:r>
+          </w:p>
+          <w:p>
+            <w:proofErr w:type="spellStart"/>
+            <w:r>
               <w:t>Ament</w:t>
             </w:r>
             <w:proofErr w:type="spellEnd"/>
             <w:r>
-              <w:t>, Hollmann</w:t>
-            </w:r>
-          </w:p>
-        </w:tc>
-        <w:tc>
-          <w:tcPr>
-            <w:tcW w:w="1812" w:type="dxa"/>
-          </w:tcPr>
-          <w:p>
-            <w:proofErr w:type="spellStart"/>
-            <w:r>
-              <w:t>Issues</w:t>
-            </w:r>
-            <w:proofErr w:type="spellEnd"/>
-            <w:r>
-              <w:t xml:space="preserve"> erstellt (zu erledigende Aufgaben)</w:t>
-            </w:r>
-          </w:p>
-        </w:tc>
-        <w:tc>
-          <w:tcPr>
-            <w:tcW w:w="1813" w:type="dxa"/>
+              <w:t>,</w:t>
+            </w:r>
+          </w:p>
+          <w:p>
+            <w:r>
+              <w:t>Hollmann</w:t>
+            </w:r>
+          </w:p>
+        </w:tc>
+        <w:tc>
+          <w:tcPr>
+            <w:tcW w:w="2842" w:type="dxa"/>
+          </w:tcPr>
+          <w:p>
+            <w:r>
+              <w:t>Font eingestellt; begonnen Icons einzufügen; Verfügbarkeit der API kann abgefragt werden; Auskommentierung der Funktionen der API</w:t>
+            </w:r>
+          </w:p>
+        </w:tc>
+        <w:tc>
+          <w:tcPr>
+            <w:tcW w:w="992" w:type="dxa"/>
           </w:tcPr>
           <w:p>
             <w:r>
@@ -180,20 +315,17 @@
         </w:tc>
         <w:tc>
           <w:tcPr>
-            <w:tcW w:w="1813" w:type="dxa"/>
-          </w:tcPr>
-          <w:p>
-            <w:r>
-              <w:t>17.01.2023</w:t>
+            <w:tcW w:w="1554" w:type="dxa"/>
+          </w:tcPr>
+          <w:p>
+            <w:r>
+              <w:t>18.01.2023</w:t>
             </w:r>
           </w:p>
         </w:tc>
       </w:tr>
     </w:tbl>
-    <w:p>
-      <w:bookmarkStart w:id="0" w:name="_GoBack"/>
-      <w:bookmarkEnd w:id="0"/>
-    </w:p>
+    <w:p/>
     <w:sectPr>
       <w:pgSz w:w="11906" w:h="16838"/>
       <w:pgMar w:top="1417" w:right="1417" w:bottom="1134" w:left="1417" w:header="708" w:footer="708" w:gutter="0"/>
@@ -205,7 +337,7 @@
 </file>
 
 <file path=word/styles.xml><?xml version="1.0" encoding="utf-8"?>
-<w:styles xmlns:mc="http://schemas.openxmlformats.org/markup-compatibility/2006" xmlns:r="http://schemas.openxmlformats.org/officeDocument/2006/relationships" xmlns:w="http://schemas.openxmlformats.org/wordprocessingml/2006/main" xmlns:w14="http://schemas.microsoft.com/office/word/2010/wordml" xmlns:w15="http://schemas.microsoft.com/office/word/2012/wordml" xmlns:w16se="http://schemas.microsoft.com/office/word/2015/wordml/symex" mc:Ignorable="w14 w15 w16se">
+<w:styles xmlns:mc="http://schemas.openxmlformats.org/markup-compatibility/2006" xmlns:r="http://schemas.openxmlformats.org/officeDocument/2006/relationships" xmlns:w="http://schemas.openxmlformats.org/wordprocessingml/2006/main" xmlns:w14="http://schemas.microsoft.com/office/word/2010/wordml" xmlns:w15="http://schemas.microsoft.com/office/word/2012/wordml" xmlns:w16cex="http://schemas.microsoft.com/office/word/2018/wordml/cex" xmlns:w16cid="http://schemas.microsoft.com/office/word/2016/wordml/cid" xmlns:w16="http://schemas.microsoft.com/office/word/2018/wordml" xmlns:w16sdtdh="http://schemas.microsoft.com/office/word/2020/wordml/sdtdatahash" xmlns:w16se="http://schemas.microsoft.com/office/word/2015/wordml/symex" mc:Ignorable="w14 w15 w16se w16cid w16 w16cex w16sdtdh">
   <w:docDefaults>
     <w:rPrDefault>
       <w:rPr>
@@ -221,7 +353,7 @@
       </w:pPr>
     </w:pPrDefault>
   </w:docDefaults>
-  <w:latentStyles w:defLockedState="0" w:defUIPriority="99" w:defSemiHidden="0" w:defUnhideWhenUsed="0" w:defQFormat="0" w:count="371">
+  <w:latentStyles w:defLockedState="0" w:defUIPriority="99" w:defSemiHidden="0" w:defUnhideWhenUsed="0" w:defQFormat="0" w:count="376">
     <w:lsdException w:name="Normal" w:uiPriority="0" w:qFormat="1"/>
     <w:lsdException w:name="heading 1" w:uiPriority="9" w:qFormat="1"/>
     <w:lsdException w:name="heading 2" w:semiHidden="1" w:uiPriority="9" w:unhideWhenUsed="1" w:qFormat="1"/>
@@ -327,7 +459,6 @@
     <w:lsdException w:name="HTML Sample" w:semiHidden="1" w:unhideWhenUsed="1"/>
     <w:lsdException w:name="HTML Typewriter" w:semiHidden="1" w:unhideWhenUsed="1"/>
     <w:lsdException w:name="HTML Variable" w:semiHidden="1" w:unhideWhenUsed="1"/>
-    <w:lsdException w:name="Normal Table" w:semiHidden="1" w:unhideWhenUsed="1"/>
     <w:lsdException w:name="annotation subject" w:semiHidden="1" w:unhideWhenUsed="1"/>
     <w:lsdException w:name="No List" w:semiHidden="1" w:unhideWhenUsed="1"/>
     <w:lsdException w:name="Outline List 1" w:semiHidden="1" w:unhideWhenUsed="1"/>
@@ -370,11 +501,8 @@
     <w:lsdException w:name="Table Contemporary" w:semiHidden="1" w:unhideWhenUsed="1"/>
     <w:lsdException w:name="Table Elegant" w:semiHidden="1" w:unhideWhenUsed="1"/>
     <w:lsdException w:name="Table Professional" w:semiHidden="1" w:unhideWhenUsed="1"/>
-    <w:lsdException w:name="Table Subtle 1" w:semiHidden="1" w:unhideWhenUsed="1"/>
     <w:lsdException w:name="Table Subtle 2" w:semiHidden="1" w:unhideWhenUsed="1"/>
     <w:lsdException w:name="Table Web 1" w:semiHidden="1" w:unhideWhenUsed="1"/>
-    <w:lsdException w:name="Table Web 2" w:semiHidden="1" w:unhideWhenUsed="1"/>
-    <w:lsdException w:name="Table Web 3" w:semiHidden="1" w:unhideWhenUsed="1"/>
     <w:lsdException w:name="Balloon Text" w:semiHidden="1" w:unhideWhenUsed="1"/>
     <w:lsdException w:name="Table Grid" w:uiPriority="39"/>
     <w:lsdException w:name="Table Theme" w:semiHidden="1" w:unhideWhenUsed="1"/>
@@ -593,6 +721,11 @@
     <w:lsdException w:name="List Table 5 Dark Accent 6" w:uiPriority="50"/>
     <w:lsdException w:name="List Table 6 Colorful Accent 6" w:uiPriority="51"/>
     <w:lsdException w:name="List Table 7 Colorful Accent 6" w:uiPriority="52"/>
+    <w:lsdException w:name="Mention" w:semiHidden="1" w:unhideWhenUsed="1"/>
+    <w:lsdException w:name="Smart Hyperlink" w:semiHidden="1" w:unhideWhenUsed="1"/>
+    <w:lsdException w:name="Hashtag" w:semiHidden="1" w:unhideWhenUsed="1"/>
+    <w:lsdException w:name="Unresolved Mention" w:semiHidden="1" w:unhideWhenUsed="1"/>
+    <w:lsdException w:name="Smart Link" w:semiHidden="1" w:unhideWhenUsed="1"/>
   </w:latentStyles>
   <w:style w:type="paragraph" w:default="1" w:styleId="Standard">
     <w:name w:val="Normal"/>

</xml_diff>

<commit_message>
Refactoring, Grundgerüst aufgebaut, Festinstallation JS und CSS (sofern möglich), Dateien aufgeräumt/umsortiert
Version um 0.0.1 erhöht

Arbeitsnachweis aktualisiert

-----

js:
Festinstallation jQuery, Bootstrap.js, popper.js

css:
Festinstallation Bootstrap.css
Kleine Abänderungen für header, footer und main-div

handler:
MainHandler erstellt und Funktionen hinzugefügt, um Internetverbindung abzufragen und alle Stationen abzurufen

partials:
kleine Abänderungen im header
Entfernung der Beschreibung des API-Status (sollte für den Nutzer selbstverständlich sein)
Toggle-Funktion für Darkmode im header fürs Erste auskommentiert

about_us.php:
Grundgerüst eingefügt

fahrplanauskunft:
Grundgerüst eingefügt
Dropdown für alle Bahnhöfe eingefügt, Datepicker eingefügt

index.php:
Umstellung Grundgerüst

test.php:
entfernt
</commit_message>
<xml_diff>
--- a/Arbeitsnachweis.docx
+++ b/Arbeitsnachweis.docx
@@ -133,15 +133,7 @@
           </w:tcPr>
           <w:p>
             <w:r>
-              <w:t xml:space="preserve">Falk, </w:t>
-            </w:r>
-            <w:proofErr w:type="spellStart"/>
-            <w:r>
-              <w:t>Ament</w:t>
-            </w:r>
-            <w:proofErr w:type="spellEnd"/>
-            <w:r>
-              <w:t>, Hollmann</w:t>
+              <w:t>Falk, Ament, Hollmann</w:t>
             </w:r>
           </w:p>
         </w:tc>
@@ -150,13 +142,8 @@
             <w:tcW w:w="2842" w:type="dxa"/>
           </w:tcPr>
           <w:p>
-            <w:proofErr w:type="spellStart"/>
-            <w:r>
-              <w:t>Issues</w:t>
-            </w:r>
-            <w:proofErr w:type="spellEnd"/>
-            <w:r>
-              <w:t xml:space="preserve"> erstellt (zu erledigende Aufgaben)</w:t>
+            <w:r>
+              <w:t>Issues erstellt (zu erledigende Aufgaben)</w:t>
             </w:r>
           </w:p>
         </w:tc>
@@ -208,31 +195,7 @@
           </w:tcPr>
           <w:p>
             <w:r>
-              <w:t xml:space="preserve">Klasse </w:t>
-            </w:r>
-            <w:proofErr w:type="spellStart"/>
-            <w:r>
-              <w:t>DBAPI_Base</w:t>
-            </w:r>
-            <w:proofErr w:type="spellEnd"/>
-            <w:r>
-              <w:t xml:space="preserve">, </w:t>
-            </w:r>
-            <w:proofErr w:type="spellStart"/>
-            <w:r>
-              <w:t>DBAPI_Fahrplan</w:t>
-            </w:r>
-            <w:proofErr w:type="spellEnd"/>
-            <w:r>
-              <w:t xml:space="preserve"> und </w:t>
-            </w:r>
-            <w:proofErr w:type="spellStart"/>
-            <w:r>
-              <w:t>DBAPI_StaDa</w:t>
-            </w:r>
-            <w:proofErr w:type="spellEnd"/>
-            <w:r>
-              <w:t xml:space="preserve"> erstellt mit allen Funktionen</w:t>
+              <w:t>Klasse DBAPI_Base, DBAPI_Fahrplan und DBAPI_StaDa erstellt mit allen Funktionen</w:t>
             </w:r>
           </w:p>
         </w:tc>
@@ -278,17 +241,158 @@
             </w:r>
           </w:p>
           <w:p>
-            <w:proofErr w:type="spellStart"/>
-            <w:r>
-              <w:t>Ament</w:t>
-            </w:r>
-            <w:proofErr w:type="spellEnd"/>
+            <w:r>
+              <w:t>Ament,</w:t>
+            </w:r>
+          </w:p>
+          <w:p>
+            <w:r>
+              <w:t>Hollmann</w:t>
+            </w:r>
+          </w:p>
+        </w:tc>
+        <w:tc>
+          <w:tcPr>
+            <w:tcW w:w="2842" w:type="dxa"/>
+          </w:tcPr>
+          <w:p>
+            <w:r>
+              <w:t>Font eingestellt; begonnen Icons einzufügen; Verfügbarkeit der API kann abgefragt werden; Auskommentierung der Funktionen der API</w:t>
+            </w:r>
+          </w:p>
+        </w:tc>
+        <w:tc>
+          <w:tcPr>
+            <w:tcW w:w="992" w:type="dxa"/>
+          </w:tcPr>
+          <w:p>
+            <w:r>
+              <w:t>1.5h</w:t>
+            </w:r>
+          </w:p>
+        </w:tc>
+        <w:tc>
+          <w:tcPr>
+            <w:tcW w:w="1554" w:type="dxa"/>
+          </w:tcPr>
+          <w:p>
+            <w:r>
+              <w:t>18.01.2023</w:t>
+            </w:r>
+          </w:p>
+        </w:tc>
+      </w:tr>
+      <w:tr>
+        <w:tc>
+          <w:tcPr>
+            <w:tcW w:w="2263" w:type="dxa"/>
+          </w:tcPr>
+          <w:p>
+            <w:r>
+              <w:t>Grundfunktionen fortsetzen</w:t>
+            </w:r>
+          </w:p>
+          <w:p/>
+        </w:tc>
+        <w:tc>
+          <w:tcPr>
+            <w:tcW w:w="1411" w:type="dxa"/>
+          </w:tcPr>
+          <w:p>
+            <w:r>
+              <w:t>Falk</w:t>
+            </w:r>
+          </w:p>
+        </w:tc>
+        <w:tc>
+          <w:tcPr>
+            <w:tcW w:w="2842" w:type="dxa"/>
+          </w:tcPr>
+          <w:p>
+            <w:r>
+              <w:t>Header</w:t>
+            </w:r>
+            <w:r>
+              <w:t xml:space="preserve"> erstellt</w:t>
+            </w:r>
             <w:r>
               <w:t>,</w:t>
             </w:r>
           </w:p>
           <w:p>
             <w:r>
+              <w:t>API-Status</w:t>
+            </w:r>
+            <w:r>
+              <w:t xml:space="preserve"> wird angezeigt</w:t>
+            </w:r>
+            <w:r>
+              <w:t>,</w:t>
+            </w:r>
+          </w:p>
+          <w:p>
+            <w:r>
+              <w:t xml:space="preserve">Bootstrap, jQuery und popper.js </w:t>
+            </w:r>
+            <w:r>
+              <w:t>importiert</w:t>
+            </w:r>
+          </w:p>
+        </w:tc>
+        <w:tc>
+          <w:tcPr>
+            <w:tcW w:w="992" w:type="dxa"/>
+          </w:tcPr>
+          <w:p>
+            <w:r>
+              <w:t>4h</w:t>
+            </w:r>
+          </w:p>
+        </w:tc>
+        <w:tc>
+          <w:tcPr>
+            <w:tcW w:w="1554" w:type="dxa"/>
+          </w:tcPr>
+          <w:p>
+            <w:r>
+              <w:t>27.01.2023</w:t>
+            </w:r>
+          </w:p>
+        </w:tc>
+      </w:tr>
+      <w:tr>
+        <w:tc>
+          <w:tcPr>
+            <w:tcW w:w="2263" w:type="dxa"/>
+          </w:tcPr>
+          <w:p>
+            <w:r>
+              <w:t>Grundfunktionen fortsetzen</w:t>
+            </w:r>
+            <w:r>
+              <w:t>,</w:t>
+            </w:r>
+          </w:p>
+          <w:p>
+            <w:r>
+              <w:t>Optimierungen,</w:t>
+            </w:r>
+          </w:p>
+          <w:p>
+            <w:r>
+              <w:t xml:space="preserve">kleinere </w:t>
+            </w:r>
+            <w:r>
+              <w:t>Überarbeitungen</w:t>
+            </w:r>
+          </w:p>
+        </w:tc>
+        <w:tc>
+          <w:tcPr>
+            <w:tcW w:w="1411" w:type="dxa"/>
+          </w:tcPr>
+          <w:p>
+            <w:r>
               <w:t>Hollmann</w:t>
             </w:r>
           </w:p>
@@ -299,7 +403,39 @@
           </w:tcPr>
           <w:p>
             <w:r>
-              <w:t>Font eingestellt; begonnen Icons einzufügen; Verfügbarkeit der API kann abgefragt werden; Auskommentierung der Funktionen der API</w:t>
+              <w:t>Lesbarkeit</w:t>
+            </w:r>
+            <w:r>
+              <w:t xml:space="preserve"> verbessert</w:t>
+            </w:r>
+            <w:r>
+              <w:t>, Auskommentierungen, Grundstruktur für Fahrplanauskunft und „Über uns“</w:t>
+            </w:r>
+            <w:r>
+              <w:t xml:space="preserve"> eingefügt</w:t>
+            </w:r>
+            <w:r>
+              <w:t xml:space="preserve">, </w:t>
+            </w:r>
+            <w:r>
+              <w:t>Festi</w:t>
+            </w:r>
+            <w:r>
+              <w:t>nstallation der Dateien von jQuery, Bootstrap und popper.js</w:t>
+            </w:r>
+            <w:r>
+              <w:t>;</w:t>
+            </w:r>
+          </w:p>
+          <w:p>
+            <w:r>
+              <w:t xml:space="preserve">Klasse MainHandler </w:t>
+            </w:r>
+            <w:r>
+              <w:t xml:space="preserve">für alle API-Funktionen </w:t>
+            </w:r>
+            <w:r>
+              <w:t>erstellt</w:t>
             </w:r>
           </w:p>
         </w:tc>
@@ -309,7 +445,13 @@
           </w:tcPr>
           <w:p>
             <w:r>
-              <w:t>1.5h</w:t>
+              <w:t>2</w:t>
+            </w:r>
+            <w:r>
+              <w:t>.5</w:t>
+            </w:r>
+            <w:r>
+              <w:t>h</w:t>
             </w:r>
           </w:p>
         </w:tc>
@@ -319,7 +461,7 @@
           </w:tcPr>
           <w:p>
             <w:r>
-              <w:t>18.01.2023</w:t>
+              <w:t>03.02.2023</w:t>
             </w:r>
           </w:p>
         </w:tc>
@@ -459,6 +601,7 @@
     <w:lsdException w:name="HTML Sample" w:semiHidden="1" w:unhideWhenUsed="1"/>
     <w:lsdException w:name="HTML Typewriter" w:semiHidden="1" w:unhideWhenUsed="1"/>
     <w:lsdException w:name="HTML Variable" w:semiHidden="1" w:unhideWhenUsed="1"/>
+    <w:lsdException w:name="Normal Table" w:semiHidden="1" w:unhideWhenUsed="1"/>
     <w:lsdException w:name="annotation subject" w:semiHidden="1" w:unhideWhenUsed="1"/>
     <w:lsdException w:name="No List" w:semiHidden="1" w:unhideWhenUsed="1"/>
     <w:lsdException w:name="Outline List 1" w:semiHidden="1" w:unhideWhenUsed="1"/>
@@ -501,8 +644,11 @@
     <w:lsdException w:name="Table Contemporary" w:semiHidden="1" w:unhideWhenUsed="1"/>
     <w:lsdException w:name="Table Elegant" w:semiHidden="1" w:unhideWhenUsed="1"/>
     <w:lsdException w:name="Table Professional" w:semiHidden="1" w:unhideWhenUsed="1"/>
+    <w:lsdException w:name="Table Subtle 1" w:semiHidden="1" w:unhideWhenUsed="1"/>
     <w:lsdException w:name="Table Subtle 2" w:semiHidden="1" w:unhideWhenUsed="1"/>
     <w:lsdException w:name="Table Web 1" w:semiHidden="1" w:unhideWhenUsed="1"/>
+    <w:lsdException w:name="Table Web 2" w:semiHidden="1" w:unhideWhenUsed="1"/>
+    <w:lsdException w:name="Table Web 3" w:semiHidden="1" w:unhideWhenUsed="1"/>
     <w:lsdException w:name="Balloon Text" w:semiHidden="1" w:unhideWhenUsed="1"/>
     <w:lsdException w:name="Table Grid" w:uiPriority="39"/>
     <w:lsdException w:name="Table Theme" w:semiHidden="1" w:unhideWhenUsed="1"/>

</xml_diff>

<commit_message>
Design für Index-Seite begonnen
Index.php:
Erste Vorlage für Kacheln erstellt und mit Beispielwerten gefüllt,
neue css-Datei erstellt, um den Design-Code für die Index-Seite auszulagern

Fahrplanauskunft:
Fehlerbehebung: Checkboxen werden nur im POST übergeben, wenn checked=true

Arbeitsnachweis aktualisiert
</commit_message>
<xml_diff>
--- a/Arbeitsnachweis.docx
+++ b/Arbeitsnachweis.docx
@@ -462,6 +462,242 @@
           <w:p>
             <w:r>
               <w:t>03.02.2023</w:t>
+            </w:r>
+          </w:p>
+        </w:tc>
+      </w:tr>
+      <w:tr>
+        <w:tc>
+          <w:tcPr>
+            <w:tcW w:w="2263" w:type="dxa"/>
+          </w:tcPr>
+          <w:p>
+            <w:r>
+              <w:t>Eingabe für Fahrplanauskunft erstellt</w:t>
+            </w:r>
+          </w:p>
+        </w:tc>
+        <w:tc>
+          <w:tcPr>
+            <w:tcW w:w="1411" w:type="dxa"/>
+          </w:tcPr>
+          <w:p>
+            <w:r>
+              <w:t>Falk</w:t>
+            </w:r>
+          </w:p>
+        </w:tc>
+        <w:tc>
+          <w:tcPr>
+            <w:tcW w:w="2842" w:type="dxa"/>
+          </w:tcPr>
+          <w:p>
+            <w:r>
+              <w:t xml:space="preserve">Responsive Maske zur Eingabe der Fahrplansuchkriterien </w:t>
+            </w:r>
+            <w:r>
+              <w:t>begonnen</w:t>
+            </w:r>
+          </w:p>
+        </w:tc>
+        <w:tc>
+          <w:tcPr>
+            <w:tcW w:w="992" w:type="dxa"/>
+          </w:tcPr>
+          <w:p>
+            <w:r>
+              <w:t>4h</w:t>
+            </w:r>
+          </w:p>
+        </w:tc>
+        <w:tc>
+          <w:tcPr>
+            <w:tcW w:w="1554" w:type="dxa"/>
+          </w:tcPr>
+          <w:p>
+            <w:r>
+              <w:t>06.02.2023</w:t>
+            </w:r>
+          </w:p>
+        </w:tc>
+      </w:tr>
+      <w:tr>
+        <w:tc>
+          <w:tcPr>
+            <w:tcW w:w="2263" w:type="dxa"/>
+          </w:tcPr>
+          <w:p>
+            <w:r>
+              <w:t>Anfänge Suchlogik, Vorbereitung Übergabefelder</w:t>
+            </w:r>
+          </w:p>
+        </w:tc>
+        <w:tc>
+          <w:tcPr>
+            <w:tcW w:w="1411" w:type="dxa"/>
+          </w:tcPr>
+          <w:p>
+            <w:r>
+              <w:t>Falk</w:t>
+            </w:r>
+          </w:p>
+        </w:tc>
+        <w:tc>
+          <w:tcPr>
+            <w:tcW w:w="2842" w:type="dxa"/>
+          </w:tcPr>
+          <w:p>
+            <w:r>
+              <w:t xml:space="preserve">Request-Klassen erstellt, </w:t>
+            </w:r>
+            <w:r>
+              <w:t>PanelBuilder erstellt</w:t>
+            </w:r>
+          </w:p>
+        </w:tc>
+        <w:tc>
+          <w:tcPr>
+            <w:tcW w:w="992" w:type="dxa"/>
+          </w:tcPr>
+          <w:p>
+            <w:r>
+              <w:t>2h</w:t>
+            </w:r>
+          </w:p>
+        </w:tc>
+        <w:tc>
+          <w:tcPr>
+            <w:tcW w:w="1554" w:type="dxa"/>
+          </w:tcPr>
+          <w:p>
+            <w:r>
+              <w:t>07.02.2023</w:t>
+            </w:r>
+          </w:p>
+        </w:tc>
+      </w:tr>
+      <w:tr>
+        <w:tc>
+          <w:tcPr>
+            <w:tcW w:w="2263" w:type="dxa"/>
+          </w:tcPr>
+          <w:p>
+            <w:r>
+              <w:t>Responsives UI, JavaScript Form modifizieren</w:t>
+            </w:r>
+          </w:p>
+        </w:tc>
+        <w:tc>
+          <w:tcPr>
+            <w:tcW w:w="1411" w:type="dxa"/>
+          </w:tcPr>
+          <w:p>
+            <w:r>
+              <w:t>Falk</w:t>
+            </w:r>
+          </w:p>
+        </w:tc>
+        <w:tc>
+          <w:tcPr>
+            <w:tcW w:w="2842" w:type="dxa"/>
+          </w:tcPr>
+          <w:p>
+            <w:r>
+              <w:t>Eingabemaske für die Fahrplanauskunft fortgesetzt</w:t>
+            </w:r>
+            <w:r>
+              <w:t xml:space="preserve">, </w:t>
+            </w:r>
+            <w:r>
+              <w:t xml:space="preserve">Vorbereitung Fahrplananzeige </w:t>
+            </w:r>
+          </w:p>
+        </w:tc>
+        <w:tc>
+          <w:tcPr>
+            <w:tcW w:w="992" w:type="dxa"/>
+          </w:tcPr>
+          <w:p>
+            <w:r>
+              <w:t>3.5h</w:t>
+            </w:r>
+          </w:p>
+        </w:tc>
+        <w:tc>
+          <w:tcPr>
+            <w:tcW w:w="1554" w:type="dxa"/>
+          </w:tcPr>
+          <w:p>
+            <w:r>
+              <w:t>15.02.2023</w:t>
+            </w:r>
+          </w:p>
+        </w:tc>
+      </w:tr>
+      <w:tr>
+        <w:tc>
+          <w:tcPr>
+            <w:tcW w:w="2263" w:type="dxa"/>
+          </w:tcPr>
+          <w:p>
+            <w:r>
+              <w:t>Design der Index-Seite begonnen</w:t>
+            </w:r>
+          </w:p>
+        </w:tc>
+        <w:tc>
+          <w:tcPr>
+            <w:tcW w:w="1411" w:type="dxa"/>
+          </w:tcPr>
+          <w:p>
+            <w:r>
+              <w:t>Hollmann</w:t>
+            </w:r>
+          </w:p>
+        </w:tc>
+        <w:tc>
+          <w:tcPr>
+            <w:tcW w:w="2842" w:type="dxa"/>
+          </w:tcPr>
+          <w:p>
+            <w:r>
+              <w:t>Kacheln und Grunddesign auf der Index-Seite erstellt (erste Idee)</w:t>
+            </w:r>
+          </w:p>
+          <w:p>
+            <w:r>
+              <w:lastRenderedPageBreak/>
+              <w:t>Fehlerbehebung in Fahrplanauskunft</w:t>
+            </w:r>
+            <w:r>
+              <w:t>, kleinere Codeanpassungen</w:t>
+            </w:r>
+          </w:p>
+        </w:tc>
+        <w:tc>
+          <w:tcPr>
+            <w:tcW w:w="992" w:type="dxa"/>
+          </w:tcPr>
+          <w:p>
+            <w:r>
+              <w:lastRenderedPageBreak/>
+              <w:t>1</w:t>
+            </w:r>
+            <w:r>
+              <w:t>.5</w:t>
+            </w:r>
+            <w:r>
+              <w:t>h</w:t>
+            </w:r>
+          </w:p>
+        </w:tc>
+        <w:tc>
+          <w:tcPr>
+            <w:tcW w:w="1554" w:type="dxa"/>
+          </w:tcPr>
+          <w:p>
+            <w:r>
+              <w:t>17.02.2023</w:t>
             </w:r>
           </w:p>
         </w:tc>

</xml_diff>

<commit_message>
Fahrplanauskunft fortgesetzt, Toolbar erstellt
Fahrplanauskunft:
- fahrplanauskunft.html durch timetables.html ersetzt
- Ladezeit verbessert
- Abfahrts- & Ankunftszeiten werden geladen und in Tabellen angezeigt

Stationsdaten:
- Fehler in der Tabelle behoben

Request.js:
- Abfragen für Abfahrts- und Ankunftszeiten können von einer Bahnhofs-ID mit einem Datum abgefragt werden

About.html:
- Dummy-Seite hinzugefügt

-----

Navigationsleiste für alle Seiten hinzugefügt

Arbeitsnachweis aktualisiert
</commit_message>
<xml_diff>
--- a/Arbeitsnachweis.docx
+++ b/Arbeitsnachweis.docx
@@ -133,7 +133,15 @@
           </w:tcPr>
           <w:p>
             <w:r>
-              <w:t>Falk, Ament, Hollmann</w:t>
+              <w:t xml:space="preserve">Falk, </w:t>
+            </w:r>
+            <w:proofErr w:type="spellStart"/>
+            <w:r>
+              <w:t>Ament</w:t>
+            </w:r>
+            <w:proofErr w:type="spellEnd"/>
+            <w:r>
+              <w:t>, Hollmann</w:t>
             </w:r>
           </w:p>
         </w:tc>
@@ -142,8 +150,13 @@
             <w:tcW w:w="3530" w:type="dxa"/>
           </w:tcPr>
           <w:p>
-            <w:r>
-              <w:t>Issues erstellt (zu erledigende Aufgaben)</w:t>
+            <w:proofErr w:type="spellStart"/>
+            <w:r>
+              <w:t>Issues</w:t>
+            </w:r>
+            <w:proofErr w:type="spellEnd"/>
+            <w:r>
+              <w:t xml:space="preserve"> erstellt (zu erledigende Aufgaben)</w:t>
             </w:r>
           </w:p>
         </w:tc>
@@ -195,7 +208,31 @@
           </w:tcPr>
           <w:p>
             <w:r>
-              <w:t>Klasse DBAPI_Base, DBAPI_Fahrplan und DBAPI_StaDa erstellt mit allen Funktionen</w:t>
+              <w:t xml:space="preserve">Klasse </w:t>
+            </w:r>
+            <w:proofErr w:type="spellStart"/>
+            <w:r>
+              <w:t>DBAPI_Base</w:t>
+            </w:r>
+            <w:proofErr w:type="spellEnd"/>
+            <w:r>
+              <w:t xml:space="preserve">, </w:t>
+            </w:r>
+            <w:proofErr w:type="spellStart"/>
+            <w:r>
+              <w:t>DBAPI_Fahrplan</w:t>
+            </w:r>
+            <w:proofErr w:type="spellEnd"/>
+            <w:r>
+              <w:t xml:space="preserve"> und </w:t>
+            </w:r>
+            <w:proofErr w:type="spellStart"/>
+            <w:r>
+              <w:t>DBAPI_StaDa</w:t>
+            </w:r>
+            <w:proofErr w:type="spellEnd"/>
+            <w:r>
+              <w:t xml:space="preserve"> erstellt mit allen Funktionen</w:t>
             </w:r>
           </w:p>
         </w:tc>
@@ -241,8 +278,13 @@
             </w:r>
           </w:p>
           <w:p>
-            <w:r>
-              <w:t>Ament,</w:t>
+            <w:proofErr w:type="spellStart"/>
+            <w:r>
+              <w:t>Ament</w:t>
+            </w:r>
+            <w:proofErr w:type="spellEnd"/>
+            <w:r>
+              <w:t>,</w:t>
             </w:r>
           </w:p>
           <w:p>
@@ -332,7 +374,15 @@
           </w:p>
           <w:p>
             <w:r>
-              <w:t xml:space="preserve">Bootstrap, jQuery und popper.js </w:t>
+              <w:t xml:space="preserve">Bootstrap, </w:t>
+            </w:r>
+            <w:proofErr w:type="spellStart"/>
+            <w:r>
+              <w:t>jQuery</w:t>
+            </w:r>
+            <w:proofErr w:type="spellEnd"/>
+            <w:r>
+              <w:t xml:space="preserve"> und popper.js </w:t>
             </w:r>
             <w:r>
               <w:t>importiert</w:t>
@@ -421,7 +471,15 @@
               <w:t>Festi</w:t>
             </w:r>
             <w:r>
-              <w:t>nstallation der Dateien von jQuery, Bootstrap und popper.js</w:t>
+              <w:t xml:space="preserve">nstallation der Dateien von </w:t>
+            </w:r>
+            <w:proofErr w:type="spellStart"/>
+            <w:r>
+              <w:t>jQuery</w:t>
+            </w:r>
+            <w:proofErr w:type="spellEnd"/>
+            <w:r>
+              <w:t>, Bootstrap und popper.js</w:t>
             </w:r>
             <w:r>
               <w:t>;</w:t>
@@ -429,7 +487,15 @@
           </w:p>
           <w:p>
             <w:r>
-              <w:t xml:space="preserve">Klasse MainHandler </w:t>
+              <w:t xml:space="preserve">Klasse </w:t>
+            </w:r>
+            <w:proofErr w:type="spellStart"/>
+            <w:r>
+              <w:t>MainHandler</w:t>
+            </w:r>
+            <w:proofErr w:type="spellEnd"/>
+            <w:r>
+              <w:t xml:space="preserve"> </w:t>
             </w:r>
             <w:r>
               <w:t xml:space="preserve">für alle API-Funktionen </w:t>
@@ -548,7 +614,15 @@
           </w:tcPr>
           <w:p>
             <w:r>
-              <w:t>Request-Klassen erstellt, PanelBuilder erstellt</w:t>
+              <w:t xml:space="preserve">Request-Klassen erstellt, </w:t>
+            </w:r>
+            <w:proofErr w:type="spellStart"/>
+            <w:r>
+              <w:t>PanelBuilder</w:t>
+            </w:r>
+            <w:proofErr w:type="spellEnd"/>
+            <w:r>
+              <w:t xml:space="preserve"> erstellt</w:t>
             </w:r>
           </w:p>
         </w:tc>
@@ -710,8 +784,13 @@
             <w:tcW w:w="1325" w:type="dxa"/>
           </w:tcPr>
           <w:p>
-            <w:r>
-              <w:t>Ament,</w:t>
+            <w:proofErr w:type="spellStart"/>
+            <w:r>
+              <w:t>Ament</w:t>
+            </w:r>
+            <w:proofErr w:type="spellEnd"/>
+            <w:r>
+              <w:t>,</w:t>
             </w:r>
           </w:p>
           <w:p>
@@ -773,8 +852,13 @@
             </w:r>
           </w:p>
           <w:p>
-            <w:r>
-              <w:t>Ament,</w:t>
+            <w:proofErr w:type="spellStart"/>
+            <w:r>
+              <w:t>Ament</w:t>
+            </w:r>
+            <w:proofErr w:type="spellEnd"/>
+            <w:r>
+              <w:t>,</w:t>
             </w:r>
           </w:p>
           <w:p>
@@ -799,11 +883,24 @@
             <w:r>
               <w:t xml:space="preserve">von </w:t>
             </w:r>
-            <w:r>
-              <w:t>DevExpress-Komponenten</w:t>
-            </w:r>
-            <w:r>
-              <w:t xml:space="preserve"> („DevExtreme“)</w:t>
+            <w:proofErr w:type="spellStart"/>
+            <w:r>
+              <w:t>DevExpress</w:t>
+            </w:r>
+            <w:proofErr w:type="spellEnd"/>
+            <w:r>
+              <w:t>-Komponenten</w:t>
+            </w:r>
+            <w:r>
+              <w:t xml:space="preserve"> („</w:t>
+            </w:r>
+            <w:proofErr w:type="spellStart"/>
+            <w:r>
+              <w:t>DevExtreme</w:t>
+            </w:r>
+            <w:proofErr w:type="spellEnd"/>
+            <w:r>
+              <w:t>“)</w:t>
             </w:r>
             <w:r>
               <w:t xml:space="preserve"> geplant</w:t>
@@ -839,7 +936,15 @@
           </w:tcPr>
           <w:p>
             <w:r>
-              <w:t>Implementierung der DevExpress-Komponenten,</w:t>
+              <w:t xml:space="preserve">Implementierung der </w:t>
+            </w:r>
+            <w:proofErr w:type="spellStart"/>
+            <w:r>
+              <w:t>DevExpress</w:t>
+            </w:r>
+            <w:proofErr w:type="spellEnd"/>
+            <w:r>
+              <w:t>-Komponenten,</w:t>
             </w:r>
           </w:p>
           <w:p>
@@ -864,7 +969,15 @@
           </w:tcPr>
           <w:p>
             <w:r>
-              <w:t>Download und Implementierung der JavaScript-DevExpress-Komponenten,</w:t>
+              <w:t>Download und Implementierung der JavaScript-</w:t>
+            </w:r>
+            <w:proofErr w:type="spellStart"/>
+            <w:r>
+              <w:t>DevExpress</w:t>
+            </w:r>
+            <w:proofErr w:type="spellEnd"/>
+            <w:r>
+              <w:t>-Komponenten,</w:t>
             </w:r>
           </w:p>
           <w:p>
@@ -920,8 +1033,13 @@
             </w:r>
           </w:p>
           <w:p>
-            <w:r>
-              <w:t>Ament,</w:t>
+            <w:proofErr w:type="spellStart"/>
+            <w:r>
+              <w:t>Ament</w:t>
+            </w:r>
+            <w:proofErr w:type="spellEnd"/>
+            <w:r>
+              <w:t>,</w:t>
             </w:r>
           </w:p>
           <w:p>
@@ -1014,6 +1132,144 @@
           <w:p>
             <w:r>
               <w:t>09.03.2023</w:t>
+            </w:r>
+          </w:p>
+        </w:tc>
+      </w:tr>
+      <w:tr>
+        <w:tc>
+          <w:tcPr>
+            <w:tcW w:w="2228" w:type="dxa"/>
+          </w:tcPr>
+          <w:p>
+            <w:r>
+              <w:t>Formular für Fahrplan-Abfragen fortgesetzt</w:t>
+            </w:r>
+          </w:p>
+        </w:tc>
+        <w:tc>
+          <w:tcPr>
+            <w:tcW w:w="1325" w:type="dxa"/>
+          </w:tcPr>
+          <w:p>
+            <w:r>
+              <w:t>Hollmann</w:t>
+            </w:r>
+          </w:p>
+        </w:tc>
+        <w:tc>
+          <w:tcPr>
+            <w:tcW w:w="3530" w:type="dxa"/>
+          </w:tcPr>
+          <w:p>
+            <w:r>
+              <w:t>Funktion zur Abfrage der Ankunftsdaten an einem Bahnhof erstellt</w:t>
+            </w:r>
+            <w:r>
+              <w:t>;</w:t>
+            </w:r>
+          </w:p>
+          <w:p>
+            <w:r>
+              <w:t>„</w:t>
+            </w:r>
+            <w:proofErr w:type="spellStart"/>
+            <w:r>
+              <w:t>Paging</w:t>
+            </w:r>
+            <w:proofErr w:type="spellEnd"/>
+            <w:r>
+              <w:t>“ beim Dropdown hinzugefügt (Daten werden nacheinander geladen)</w:t>
+            </w:r>
+          </w:p>
+        </w:tc>
+        <w:tc>
+          <w:tcPr>
+            <w:tcW w:w="672" w:type="dxa"/>
+          </w:tcPr>
+          <w:p>
+            <w:r>
+              <w:t>1h</w:t>
+            </w:r>
+          </w:p>
+        </w:tc>
+        <w:tc>
+          <w:tcPr>
+            <w:tcW w:w="1307" w:type="dxa"/>
+          </w:tcPr>
+          <w:p>
+            <w:r>
+              <w:t>05.04.2023</w:t>
+            </w:r>
+          </w:p>
+        </w:tc>
+      </w:tr>
+      <w:tr>
+        <w:tc>
+          <w:tcPr>
+            <w:tcW w:w="2228" w:type="dxa"/>
+          </w:tcPr>
+          <w:p>
+            <w:r>
+              <w:t>Formular für Fahrplan-Abfragen fortgesetzt, Navigationsleiste erstellt</w:t>
+            </w:r>
+          </w:p>
+        </w:tc>
+        <w:tc>
+          <w:tcPr>
+            <w:tcW w:w="1325" w:type="dxa"/>
+          </w:tcPr>
+          <w:p>
+            <w:r>
+              <w:t>Hollmann</w:t>
+            </w:r>
+          </w:p>
+        </w:tc>
+        <w:tc>
+          <w:tcPr>
+            <w:tcW w:w="3530" w:type="dxa"/>
+          </w:tcPr>
+          <w:p>
+            <w:r>
+              <w:t>Tabellen in der Stationsdaten-Abfrage erstellt</w:t>
+            </w:r>
+            <w:r>
+              <w:t>;</w:t>
+            </w:r>
+          </w:p>
+          <w:p>
+            <w:r>
+              <w:t>Funktionen zur Abfrage aller Ankunfts- und Abfahrtszeiten für einen Bahnhof an einem festgelegten Datum erstellt;</w:t>
+            </w:r>
+          </w:p>
+          <w:p>
+            <w:r>
+              <w:t>Navigationsleiste für alle Seiten erstellt;</w:t>
+            </w:r>
+          </w:p>
+          <w:p>
+            <w:r>
+              <w:t>Fehlerbehebungen bei den Stationsdaten</w:t>
+            </w:r>
+          </w:p>
+        </w:tc>
+        <w:tc>
+          <w:tcPr>
+            <w:tcW w:w="672" w:type="dxa"/>
+          </w:tcPr>
+          <w:p>
+            <w:r>
+              <w:t>3h</w:t>
+            </w:r>
+          </w:p>
+        </w:tc>
+        <w:tc>
+          <w:tcPr>
+            <w:tcW w:w="1307" w:type="dxa"/>
+          </w:tcPr>
+          <w:p>
+            <w:r>
+              <w:t>06.04.2023</w:t>
             </w:r>
           </w:p>
         </w:tc>

</xml_diff>

<commit_message>
Anfragen-Limit eingeführt, Karte fortgesetzt
dbaf.js & request.js:
- Anfragen-Limit eingeführt (max. 100/Minute - Vorgabe durch die API)
- Überschreitung des Limits: weitere Anfragen werden blockiert und ein Fehler wird angezeigt
- nach einer Minute wird die Anfragen-Anzahl zurückgesetzt

map.html:
- Karte wird mit Hilfe der dxMap-Komponente über die Karten-API von Bing angezeigt
- erster Versuch, die Karte auf maximale Höhe der Seite zu strecken

Sonst.:
- Arbeitsnachweis aktualisiert
- Issues aktualisiert
</commit_message>
<xml_diff>
--- a/Arbeitsnachweis.docx
+++ b/Arbeitsnachweis.docx
@@ -1,6 +1,6 @@
 
 <file path=word/document.xml><?xml version="1.0" encoding="utf-8"?>
-<w:document xmlns:wpc="http://schemas.microsoft.com/office/word/2010/wordprocessingCanvas" xmlns:cx="http://schemas.microsoft.com/office/drawing/2014/chartex" xmlns:cx1="http://schemas.microsoft.com/office/drawing/2015/9/8/chartex" xmlns:cx2="http://schemas.microsoft.com/office/drawing/2015/10/21/chartex" xmlns:cx3="http://schemas.microsoft.com/office/drawing/2016/5/9/chartex" xmlns:cx4="http://schemas.microsoft.com/office/drawing/2016/5/10/chartex" xmlns:cx5="http://schemas.microsoft.com/office/drawing/2016/5/11/chartex" xmlns:cx6="http://schemas.microsoft.com/office/drawing/2016/5/12/chartex" xmlns:cx7="http://schemas.microsoft.com/office/drawing/2016/5/13/chartex" xmlns:cx8="http://schemas.microsoft.com/office/drawing/2016/5/14/chartex" xmlns:mc="http://schemas.openxmlformats.org/markup-compatibility/2006" xmlns:aink="http://schemas.microsoft.com/office/drawing/2016/ink" xmlns:am3d="http://schemas.microsoft.com/office/drawing/2017/model3d" xmlns:o="urn:schemas-microsoft-com:office:office" xmlns:oel="http://schemas.microsoft.com/office/2019/extlst" xmlns:r="http://schemas.openxmlformats.org/officeDocument/2006/relationships" xmlns:m="http://schemas.openxmlformats.org/officeDocument/2006/math" xmlns:v="urn:schemas-microsoft-com:vml" xmlns:wp14="http://schemas.microsoft.com/office/word/2010/wordprocessingDrawing" xmlns:wp="http://schemas.openxmlformats.org/drawingml/2006/wordprocessingDrawing" xmlns:w10="urn:schemas-microsoft-com:office:word" xmlns:w="http://schemas.openxmlformats.org/wordprocessingml/2006/main" xmlns:w14="http://schemas.microsoft.com/office/word/2010/wordml" xmlns:w15="http://schemas.microsoft.com/office/word/2012/wordml" xmlns:w16cex="http://schemas.microsoft.com/office/word/2018/wordml/cex" xmlns:w16cid="http://schemas.microsoft.com/office/word/2016/wordml/cid" xmlns:w16="http://schemas.microsoft.com/office/word/2018/wordml" xmlns:w16du="http://schemas.microsoft.com/office/word/2023/wordml/word16du" xmlns:w16sdtdh="http://schemas.microsoft.com/office/word/2020/wordml/sdtdatahash" xmlns:w16se="http://schemas.microsoft.com/office/word/2015/wordml/symex" xmlns:wpg="http://schemas.microsoft.com/office/word/2010/wordprocessingGroup" xmlns:wpi="http://schemas.microsoft.com/office/word/2010/wordprocessingInk" xmlns:wne="http://schemas.microsoft.com/office/word/2006/wordml" xmlns:wps="http://schemas.microsoft.com/office/word/2010/wordprocessingShape" mc:Ignorable="w14 w15 w16se w16cid w16 w16cex w16sdtdh wp14">
+<w:document xmlns:wpc="http://schemas.microsoft.com/office/word/2010/wordprocessingCanvas" xmlns:cx="http://schemas.microsoft.com/office/drawing/2014/chartex" xmlns:cx1="http://schemas.microsoft.com/office/drawing/2015/9/8/chartex" xmlns:cx2="http://schemas.microsoft.com/office/drawing/2015/10/21/chartex" xmlns:cx3="http://schemas.microsoft.com/office/drawing/2016/5/9/chartex" xmlns:cx4="http://schemas.microsoft.com/office/drawing/2016/5/10/chartex" xmlns:cx5="http://schemas.microsoft.com/office/drawing/2016/5/11/chartex" xmlns:cx6="http://schemas.microsoft.com/office/drawing/2016/5/12/chartex" xmlns:cx7="http://schemas.microsoft.com/office/drawing/2016/5/13/chartex" xmlns:cx8="http://schemas.microsoft.com/office/drawing/2016/5/14/chartex" xmlns:mc="http://schemas.openxmlformats.org/markup-compatibility/2006" xmlns:aink="http://schemas.microsoft.com/office/drawing/2016/ink" xmlns:am3d="http://schemas.microsoft.com/office/drawing/2017/model3d" xmlns:o="urn:schemas-microsoft-com:office:office" xmlns:oel="http://schemas.microsoft.com/office/2019/extlst" xmlns:r="http://schemas.openxmlformats.org/officeDocument/2006/relationships" xmlns:m="http://schemas.openxmlformats.org/officeDocument/2006/math" xmlns:v="urn:schemas-microsoft-com:vml" xmlns:wp14="http://schemas.microsoft.com/office/word/2010/wordprocessingDrawing" xmlns:wp="http://schemas.openxmlformats.org/drawingml/2006/wordprocessingDrawing" xmlns:w10="urn:schemas-microsoft-com:office:word" xmlns:w="http://schemas.openxmlformats.org/wordprocessingml/2006/main" xmlns:w14="http://schemas.microsoft.com/office/word/2010/wordml" xmlns:w15="http://schemas.microsoft.com/office/word/2012/wordml" xmlns:w16cex="http://schemas.microsoft.com/office/word/2018/wordml/cex" xmlns:w16cid="http://schemas.microsoft.com/office/word/2016/wordml/cid" xmlns:w16="http://schemas.microsoft.com/office/word/2018/wordml" xmlns:w16sdtdh="http://schemas.microsoft.com/office/word/2020/wordml/sdtdatahash" xmlns:w16se="http://schemas.microsoft.com/office/word/2015/wordml/symex" xmlns:wpg="http://schemas.microsoft.com/office/word/2010/wordprocessingGroup" xmlns:wpi="http://schemas.microsoft.com/office/word/2010/wordprocessingInk" xmlns:wne="http://schemas.microsoft.com/office/word/2006/wordml" xmlns:wps="http://schemas.microsoft.com/office/word/2010/wordprocessingShape" mc:Ignorable="w14 w15 w16se w16cid w16 w16cex w16sdtdh wp14">
   <w:body>
     <w:p>
       <w:pPr>
@@ -133,7 +133,15 @@
           </w:tcPr>
           <w:p>
             <w:r>
-              <w:t>Falk, Ament, Hollmann</w:t>
+              <w:t xml:space="preserve">Falk, </w:t>
+            </w:r>
+            <w:proofErr w:type="spellStart"/>
+            <w:r>
+              <w:t>Ament</w:t>
+            </w:r>
+            <w:proofErr w:type="spellEnd"/>
+            <w:r>
+              <w:t>, Hollmann</w:t>
             </w:r>
           </w:p>
         </w:tc>
@@ -142,8 +150,13 @@
             <w:tcW w:w="3530" w:type="dxa"/>
           </w:tcPr>
           <w:p>
-            <w:r>
-              <w:t>Issues erstellt (zu erledigende Aufgaben)</w:t>
+            <w:proofErr w:type="spellStart"/>
+            <w:r>
+              <w:t>Issues</w:t>
+            </w:r>
+            <w:proofErr w:type="spellEnd"/>
+            <w:r>
+              <w:t xml:space="preserve"> erstellt (zu erledigende Aufgaben)</w:t>
             </w:r>
           </w:p>
         </w:tc>
@@ -195,7 +208,31 @@
           </w:tcPr>
           <w:p>
             <w:r>
-              <w:t>Klasse DBAPI_Base, DBAPI_Fahrplan und DBAPI_StaDa erstellt mit allen Funktionen</w:t>
+              <w:t xml:space="preserve">Klasse </w:t>
+            </w:r>
+            <w:proofErr w:type="spellStart"/>
+            <w:r>
+              <w:t>DBAPI_Base</w:t>
+            </w:r>
+            <w:proofErr w:type="spellEnd"/>
+            <w:r>
+              <w:t xml:space="preserve">, </w:t>
+            </w:r>
+            <w:proofErr w:type="spellStart"/>
+            <w:r>
+              <w:t>DBAPI_Fahrplan</w:t>
+            </w:r>
+            <w:proofErr w:type="spellEnd"/>
+            <w:r>
+              <w:t xml:space="preserve"> und </w:t>
+            </w:r>
+            <w:proofErr w:type="spellStart"/>
+            <w:r>
+              <w:t>DBAPI_StaDa</w:t>
+            </w:r>
+            <w:proofErr w:type="spellEnd"/>
+            <w:r>
+              <w:t xml:space="preserve"> erstellt mit allen Funktionen</w:t>
             </w:r>
           </w:p>
         </w:tc>
@@ -241,8 +278,13 @@
             </w:r>
           </w:p>
           <w:p>
-            <w:r>
-              <w:t>Ament,</w:t>
+            <w:proofErr w:type="spellStart"/>
+            <w:r>
+              <w:t>Ament</w:t>
+            </w:r>
+            <w:proofErr w:type="spellEnd"/>
+            <w:r>
+              <w:t>,</w:t>
             </w:r>
           </w:p>
           <w:p>
@@ -332,7 +374,15 @@
           </w:p>
           <w:p>
             <w:r>
-              <w:t xml:space="preserve">Bootstrap, jQuery und popper.js </w:t>
+              <w:t xml:space="preserve">Bootstrap, </w:t>
+            </w:r>
+            <w:proofErr w:type="spellStart"/>
+            <w:r>
+              <w:t>jQuery</w:t>
+            </w:r>
+            <w:proofErr w:type="spellEnd"/>
+            <w:r>
+              <w:t xml:space="preserve"> und popper.js </w:t>
             </w:r>
             <w:r>
               <w:t>importiert</w:t>
@@ -421,7 +471,15 @@
               <w:t>Festi</w:t>
             </w:r>
             <w:r>
-              <w:t>nstallation der Dateien von jQuery, Bootstrap und popper.js</w:t>
+              <w:t xml:space="preserve">nstallation der Dateien von </w:t>
+            </w:r>
+            <w:proofErr w:type="spellStart"/>
+            <w:r>
+              <w:t>jQuery</w:t>
+            </w:r>
+            <w:proofErr w:type="spellEnd"/>
+            <w:r>
+              <w:t>, Bootstrap und popper.js</w:t>
             </w:r>
             <w:r>
               <w:t>;</w:t>
@@ -429,7 +487,15 @@
           </w:p>
           <w:p>
             <w:r>
-              <w:t xml:space="preserve">Klasse MainHandler </w:t>
+              <w:t xml:space="preserve">Klasse </w:t>
+            </w:r>
+            <w:proofErr w:type="spellStart"/>
+            <w:r>
+              <w:t>MainHandler</w:t>
+            </w:r>
+            <w:proofErr w:type="spellEnd"/>
+            <w:r>
+              <w:t xml:space="preserve"> </w:t>
             </w:r>
             <w:r>
               <w:t xml:space="preserve">für alle API-Funktionen </w:t>
@@ -548,7 +614,15 @@
           </w:tcPr>
           <w:p>
             <w:r>
-              <w:t>Request-Klassen erstellt, PanelBuilder erstellt</w:t>
+              <w:t xml:space="preserve">Request-Klassen erstellt, </w:t>
+            </w:r>
+            <w:proofErr w:type="spellStart"/>
+            <w:r>
+              <w:t>PanelBuilder</w:t>
+            </w:r>
+            <w:proofErr w:type="spellEnd"/>
+            <w:r>
+              <w:t xml:space="preserve"> erstellt</w:t>
             </w:r>
           </w:p>
         </w:tc>
@@ -710,8 +784,13 @@
             <w:tcW w:w="1325" w:type="dxa"/>
           </w:tcPr>
           <w:p>
-            <w:r>
-              <w:t>Ament,</w:t>
+            <w:proofErr w:type="spellStart"/>
+            <w:r>
+              <w:t>Ament</w:t>
+            </w:r>
+            <w:proofErr w:type="spellEnd"/>
+            <w:r>
+              <w:t>,</w:t>
             </w:r>
           </w:p>
           <w:p>
@@ -773,8 +852,13 @@
             </w:r>
           </w:p>
           <w:p>
-            <w:r>
-              <w:t>Ament,</w:t>
+            <w:proofErr w:type="spellStart"/>
+            <w:r>
+              <w:t>Ament</w:t>
+            </w:r>
+            <w:proofErr w:type="spellEnd"/>
+            <w:r>
+              <w:t>,</w:t>
             </w:r>
           </w:p>
           <w:p>
@@ -799,11 +883,24 @@
             <w:r>
               <w:t xml:space="preserve">von </w:t>
             </w:r>
-            <w:r>
-              <w:t>DevExpress-Komponenten</w:t>
-            </w:r>
-            <w:r>
-              <w:t xml:space="preserve"> („DevExtreme“)</w:t>
+            <w:proofErr w:type="spellStart"/>
+            <w:r>
+              <w:t>DevExpress</w:t>
+            </w:r>
+            <w:proofErr w:type="spellEnd"/>
+            <w:r>
+              <w:t>-Komponenten</w:t>
+            </w:r>
+            <w:r>
+              <w:t xml:space="preserve"> („</w:t>
+            </w:r>
+            <w:proofErr w:type="spellStart"/>
+            <w:r>
+              <w:t>DevExtreme</w:t>
+            </w:r>
+            <w:proofErr w:type="spellEnd"/>
+            <w:r>
+              <w:t>“)</w:t>
             </w:r>
             <w:r>
               <w:t xml:space="preserve"> geplant</w:t>
@@ -839,7 +936,15 @@
           </w:tcPr>
           <w:p>
             <w:r>
-              <w:t>Implementierung der DevExpress-Komponenten,</w:t>
+              <w:t xml:space="preserve">Implementierung der </w:t>
+            </w:r>
+            <w:proofErr w:type="spellStart"/>
+            <w:r>
+              <w:t>DevExpress</w:t>
+            </w:r>
+            <w:proofErr w:type="spellEnd"/>
+            <w:r>
+              <w:t>-Komponenten,</w:t>
             </w:r>
           </w:p>
           <w:p>
@@ -864,7 +969,15 @@
           </w:tcPr>
           <w:p>
             <w:r>
-              <w:t>Download und Implementierung der JavaScript-DevExpress-Komponenten,</w:t>
+              <w:t>Download und Implementierung der JavaScript-</w:t>
+            </w:r>
+            <w:proofErr w:type="spellStart"/>
+            <w:r>
+              <w:t>DevExpress</w:t>
+            </w:r>
+            <w:proofErr w:type="spellEnd"/>
+            <w:r>
+              <w:t>-Komponenten,</w:t>
             </w:r>
           </w:p>
           <w:p>
@@ -920,8 +1033,13 @@
             </w:r>
           </w:p>
           <w:p>
-            <w:r>
-              <w:t>Ament,</w:t>
+            <w:proofErr w:type="spellStart"/>
+            <w:r>
+              <w:t>Ament</w:t>
+            </w:r>
+            <w:proofErr w:type="spellEnd"/>
+            <w:r>
+              <w:t>,</w:t>
             </w:r>
           </w:p>
           <w:p>
@@ -1053,7 +1171,15 @@
           </w:p>
           <w:p>
             <w:r>
-              <w:t>„Paging“ beim Dropdown hinzugefügt (Daten werden nacheinander geladen)</w:t>
+              <w:t>„</w:t>
+            </w:r>
+            <w:proofErr w:type="spellStart"/>
+            <w:r>
+              <w:t>Paging</w:t>
+            </w:r>
+            <w:proofErr w:type="spellEnd"/>
+            <w:r>
+              <w:t>“ beim Dropdown hinzugefügt (Daten werden nacheinander geladen)</w:t>
             </w:r>
           </w:p>
         </w:tc>
@@ -1180,7 +1306,15 @@
           </w:p>
           <w:p>
             <w:r>
-              <w:t>Funktion erstellt, um eine Route zwischen zwei Bahnhöfen mit allen Zwischenstops von der API zu laden,</w:t>
+              <w:t xml:space="preserve">Funktion erstellt, um eine Route zwischen zwei Bahnhöfen mit allen </w:t>
+            </w:r>
+            <w:proofErr w:type="spellStart"/>
+            <w:r>
+              <w:t>Zwischenstops</w:t>
+            </w:r>
+            <w:proofErr w:type="spellEnd"/>
+            <w:r>
+              <w:t xml:space="preserve"> von der API zu laden,</w:t>
             </w:r>
           </w:p>
           <w:p>
@@ -1290,6 +1424,84 @@
           <w:p>
             <w:r>
               <w:t>13.04.2023</w:t>
+            </w:r>
+          </w:p>
+        </w:tc>
+      </w:tr>
+      <w:tr>
+        <w:tc>
+          <w:tcPr>
+            <w:tcW w:w="2228" w:type="dxa"/>
+          </w:tcPr>
+          <w:p>
+            <w:r>
+              <w:t>Kartenübersicht fortgesetzt,</w:t>
+            </w:r>
+          </w:p>
+          <w:p>
+            <w:r>
+              <w:t>Begrenzung der Anfragen-Anzahl an die API</w:t>
+            </w:r>
+          </w:p>
+        </w:tc>
+        <w:tc>
+          <w:tcPr>
+            <w:tcW w:w="1325" w:type="dxa"/>
+          </w:tcPr>
+          <w:p>
+            <w:r>
+              <w:t>Hollmann</w:t>
+            </w:r>
+          </w:p>
+        </w:tc>
+        <w:tc>
+          <w:tcPr>
+            <w:tcW w:w="3530" w:type="dxa"/>
+          </w:tcPr>
+          <w:p>
+            <w:r>
+              <w:t>Anzahl der Anfragen an die API auf 100/Minute in der Query-Funktion begrenzt (Vorgabe der API),</w:t>
+            </w:r>
+          </w:p>
+          <w:p>
+            <w:r>
+              <w:t xml:space="preserve">Kartenübersicht fortgesetzt: Anzeige der Weltkarte (Fokus auf Deutschland) über Bing mit Hilfe der </w:t>
+            </w:r>
+            <w:proofErr w:type="spellStart"/>
+            <w:r>
+              <w:t>dxMap</w:t>
+            </w:r>
+            <w:proofErr w:type="spellEnd"/>
+            <w:r>
+              <w:t xml:space="preserve">-Komponente von </w:t>
+            </w:r>
+            <w:proofErr w:type="spellStart"/>
+            <w:r>
+              <w:t>DevExtreme</w:t>
+            </w:r>
+            <w:proofErr w:type="spellEnd"/>
+            <w:r>
+              <w:t xml:space="preserve"> </w:t>
+            </w:r>
+          </w:p>
+        </w:tc>
+        <w:tc>
+          <w:tcPr>
+            <w:tcW w:w="672" w:type="dxa"/>
+          </w:tcPr>
+          <w:p>
+            <w:r>
+              <w:t>1h</w:t>
+            </w:r>
+          </w:p>
+        </w:tc>
+        <w:tc>
+          <w:tcPr>
+            <w:tcW w:w="1307" w:type="dxa"/>
+          </w:tcPr>
+          <w:p>
+            <w:r>
+              <w:t>14.04.2023</w:t>
             </w:r>
           </w:p>
         </w:tc>

</xml_diff>

<commit_message>
Karte fertiggestellt, GUI-Anpassungen, Refactoring
about.html:
- ausgefüllt

dbaf.js:
- Refactoring

equest.js:
- Umstellung auf v6.db.transport.rest
- Konstanten hinzugefügt
- Refactoring
- GetAllStations liefert nun Latitude und Longitude mit

toolbar.js:
- Refactoring

ui.js:
- Funktionen, um Komponenten auf die maximale Höhe zu strecken

map.html:
- Karte vervollständigt
- alle Bahnhöfe werden angezeigt und können nach Bundesland gefiltert werden
- Tooltips werden bei Klick auf einen Marker angezeigt
- Verlinkung auf Abfahrten und Ankünfte können über eine Station geladen werden

routeplanning.html, stationdata.html, timetable.html:
- Refactoring
- GUI-Anpassungen

timetable.html:
- targetStation kann über GET festgelegt werden -> wird automatisch im Formular ausgewählt

- Arbeitsnachweis aktualisiert
- Issues aktualisiert
</commit_message>
<xml_diff>
--- a/Arbeitsnachweis.docx
+++ b/Arbeitsnachweis.docx
@@ -1,6 +1,6 @@
 
 <file path=word/document.xml><?xml version="1.0" encoding="utf-8"?>
-<w:document xmlns:wpc="http://schemas.microsoft.com/office/word/2010/wordprocessingCanvas" xmlns:cx="http://schemas.microsoft.com/office/drawing/2014/chartex" xmlns:cx1="http://schemas.microsoft.com/office/drawing/2015/9/8/chartex" xmlns:cx2="http://schemas.microsoft.com/office/drawing/2015/10/21/chartex" xmlns:cx3="http://schemas.microsoft.com/office/drawing/2016/5/9/chartex" xmlns:cx4="http://schemas.microsoft.com/office/drawing/2016/5/10/chartex" xmlns:cx5="http://schemas.microsoft.com/office/drawing/2016/5/11/chartex" xmlns:cx6="http://schemas.microsoft.com/office/drawing/2016/5/12/chartex" xmlns:cx7="http://schemas.microsoft.com/office/drawing/2016/5/13/chartex" xmlns:cx8="http://schemas.microsoft.com/office/drawing/2016/5/14/chartex" xmlns:mc="http://schemas.openxmlformats.org/markup-compatibility/2006" xmlns:aink="http://schemas.microsoft.com/office/drawing/2016/ink" xmlns:am3d="http://schemas.microsoft.com/office/drawing/2017/model3d" xmlns:o="urn:schemas-microsoft-com:office:office" xmlns:oel="http://schemas.microsoft.com/office/2019/extlst" xmlns:r="http://schemas.openxmlformats.org/officeDocument/2006/relationships" xmlns:m="http://schemas.openxmlformats.org/officeDocument/2006/math" xmlns:v="urn:schemas-microsoft-com:vml" xmlns:wp14="http://schemas.microsoft.com/office/word/2010/wordprocessingDrawing" xmlns:wp="http://schemas.openxmlformats.org/drawingml/2006/wordprocessingDrawing" xmlns:w10="urn:schemas-microsoft-com:office:word" xmlns:w="http://schemas.openxmlformats.org/wordprocessingml/2006/main" xmlns:w14="http://schemas.microsoft.com/office/word/2010/wordml" xmlns:w15="http://schemas.microsoft.com/office/word/2012/wordml" xmlns:w16cex="http://schemas.microsoft.com/office/word/2018/wordml/cex" xmlns:w16cid="http://schemas.microsoft.com/office/word/2016/wordml/cid" xmlns:w16="http://schemas.microsoft.com/office/word/2018/wordml" xmlns:w16sdtdh="http://schemas.microsoft.com/office/word/2020/wordml/sdtdatahash" xmlns:w16se="http://schemas.microsoft.com/office/word/2015/wordml/symex" xmlns:wpg="http://schemas.microsoft.com/office/word/2010/wordprocessingGroup" xmlns:wpi="http://schemas.microsoft.com/office/word/2010/wordprocessingInk" xmlns:wne="http://schemas.microsoft.com/office/word/2006/wordml" xmlns:wps="http://schemas.microsoft.com/office/word/2010/wordprocessingShape" mc:Ignorable="w14 w15 w16se w16cid w16 w16cex w16sdtdh wp14">
+<w:document xmlns:wpc="http://schemas.microsoft.com/office/word/2010/wordprocessingCanvas" xmlns:cx="http://schemas.microsoft.com/office/drawing/2014/chartex" xmlns:cx1="http://schemas.microsoft.com/office/drawing/2015/9/8/chartex" xmlns:cx2="http://schemas.microsoft.com/office/drawing/2015/10/21/chartex" xmlns:cx3="http://schemas.microsoft.com/office/drawing/2016/5/9/chartex" xmlns:cx4="http://schemas.microsoft.com/office/drawing/2016/5/10/chartex" xmlns:cx5="http://schemas.microsoft.com/office/drawing/2016/5/11/chartex" xmlns:cx6="http://schemas.microsoft.com/office/drawing/2016/5/12/chartex" xmlns:cx7="http://schemas.microsoft.com/office/drawing/2016/5/13/chartex" xmlns:cx8="http://schemas.microsoft.com/office/drawing/2016/5/14/chartex" xmlns:mc="http://schemas.openxmlformats.org/markup-compatibility/2006" xmlns:aink="http://schemas.microsoft.com/office/drawing/2016/ink" xmlns:am3d="http://schemas.microsoft.com/office/drawing/2017/model3d" xmlns:o="urn:schemas-microsoft-com:office:office" xmlns:oel="http://schemas.microsoft.com/office/2019/extlst" xmlns:r="http://schemas.openxmlformats.org/officeDocument/2006/relationships" xmlns:m="http://schemas.openxmlformats.org/officeDocument/2006/math" xmlns:v="urn:schemas-microsoft-com:vml" xmlns:wp14="http://schemas.microsoft.com/office/word/2010/wordprocessingDrawing" xmlns:wp="http://schemas.openxmlformats.org/drawingml/2006/wordprocessingDrawing" xmlns:w10="urn:schemas-microsoft-com:office:word" xmlns:w="http://schemas.openxmlformats.org/wordprocessingml/2006/main" xmlns:w14="http://schemas.microsoft.com/office/word/2010/wordml" xmlns:w15="http://schemas.microsoft.com/office/word/2012/wordml" xmlns:w16cex="http://schemas.microsoft.com/office/word/2018/wordml/cex" xmlns:w16cid="http://schemas.microsoft.com/office/word/2016/wordml/cid" xmlns:w16="http://schemas.microsoft.com/office/word/2018/wordml" xmlns:w16du="http://schemas.microsoft.com/office/word/2023/wordml/word16du" xmlns:w16sdtdh="http://schemas.microsoft.com/office/word/2020/wordml/sdtdatahash" xmlns:w16se="http://schemas.microsoft.com/office/word/2015/wordml/symex" xmlns:wpg="http://schemas.microsoft.com/office/word/2010/wordprocessingGroup" xmlns:wpi="http://schemas.microsoft.com/office/word/2010/wordprocessingInk" xmlns:wne="http://schemas.microsoft.com/office/word/2006/wordml" xmlns:wps="http://schemas.microsoft.com/office/word/2010/wordprocessingShape" mc:Ignorable="w14 w15 w16se w16cid w16 w16cex w16sdtdh wp14">
   <w:body>
     <w:p>
       <w:pPr>
@@ -1502,6 +1502,185 @@
           <w:p>
             <w:r>
               <w:t>14.04.2023</w:t>
+            </w:r>
+          </w:p>
+        </w:tc>
+      </w:tr>
+      <w:tr>
+        <w:tc>
+          <w:tcPr>
+            <w:tcW w:w="2228" w:type="dxa"/>
+          </w:tcPr>
+          <w:p>
+            <w:r>
+              <w:t>Kartenübersicht fortgesetzt</w:t>
+            </w:r>
+          </w:p>
+        </w:tc>
+        <w:tc>
+          <w:tcPr>
+            <w:tcW w:w="1325" w:type="dxa"/>
+          </w:tcPr>
+          <w:p>
+            <w:r>
+              <w:t>Hollmann</w:t>
+            </w:r>
+          </w:p>
+        </w:tc>
+        <w:tc>
+          <w:tcPr>
+            <w:tcW w:w="3530" w:type="dxa"/>
+          </w:tcPr>
+          <w:p>
+            <w:r>
+              <w:t>Alle Bahnhöfe werden auf der Karte angezeigt und können nach Bundesland gefiltert werden,</w:t>
+            </w:r>
+          </w:p>
+          <w:p>
+            <w:r>
+              <w:t>Tooltips werden für Bahnhöfe angezeigt</w:t>
+            </w:r>
+            <w:r>
+              <w:t>,</w:t>
+            </w:r>
+          </w:p>
+          <w:p>
+            <w:r>
+              <w:t>kleinere Fehlerbehebungen</w:t>
+            </w:r>
+          </w:p>
+        </w:tc>
+        <w:tc>
+          <w:tcPr>
+            <w:tcW w:w="672" w:type="dxa"/>
+          </w:tcPr>
+          <w:p>
+            <w:r>
+              <w:t>1.5h</w:t>
+            </w:r>
+          </w:p>
+        </w:tc>
+        <w:tc>
+          <w:tcPr>
+            <w:tcW w:w="1307" w:type="dxa"/>
+          </w:tcPr>
+          <w:p>
+            <w:r>
+              <w:t>18.04.2023</w:t>
+            </w:r>
+          </w:p>
+        </w:tc>
+      </w:tr>
+      <w:tr>
+        <w:tc>
+          <w:tcPr>
+            <w:tcW w:w="2228" w:type="dxa"/>
+          </w:tcPr>
+          <w:p>
+            <w:r>
+              <w:t>Kartenübersicht fertiggestellt,</w:t>
+            </w:r>
+          </w:p>
+          <w:p>
+            <w:r>
+              <w:t>vollständige Auskommentierung begonnen,</w:t>
+            </w:r>
+          </w:p>
+          <w:p>
+            <w:proofErr w:type="spellStart"/>
+            <w:r>
+              <w:t>Issues</w:t>
+            </w:r>
+            <w:proofErr w:type="spellEnd"/>
+            <w:r>
+              <w:t xml:space="preserve"> aktualisiert</w:t>
+            </w:r>
+          </w:p>
+        </w:tc>
+        <w:tc>
+          <w:tcPr>
+            <w:tcW w:w="1325" w:type="dxa"/>
+          </w:tcPr>
+          <w:p>
+            <w:r>
+              <w:t>Hollmann</w:t>
+            </w:r>
+          </w:p>
+        </w:tc>
+        <w:tc>
+          <w:tcPr>
+            <w:tcW w:w="3530" w:type="dxa"/>
+          </w:tcPr>
+          <w:p>
+            <w:r>
+              <w:t>In den Tooltips der Bahnhöfe auf der Karte kann zu den Ankunfts- und Abfahrtszeiten gesprungen werden,</w:t>
+            </w:r>
+          </w:p>
+          <w:p>
+            <w:r>
+              <w:t>Optimierung der Streckung von Komponenten auf den maximal verfügbaren Platz,</w:t>
+            </w:r>
+          </w:p>
+          <w:p>
+            <w:r>
+              <w:t>Beschreibungen zu allen Seiten hinzugefügt,</w:t>
+            </w:r>
+          </w:p>
+          <w:p>
+            <w:r>
+              <w:t>„Über uns“-Seite ausgefüllt,</w:t>
+            </w:r>
+          </w:p>
+          <w:p>
+            <w:r>
+              <w:t>Kommentierungen verständlicher formuliert und Kommentierungen für einige Funktionen hinzugefügt,</w:t>
+            </w:r>
+          </w:p>
+          <w:p>
+            <w:proofErr w:type="spellStart"/>
+            <w:r>
+              <w:t>Issues</w:t>
+            </w:r>
+            <w:proofErr w:type="spellEnd"/>
+            <w:r>
+              <w:t xml:space="preserve"> aktualisiert</w:t>
+            </w:r>
+            <w:r>
+              <w:t>,</w:t>
+            </w:r>
+          </w:p>
+          <w:p>
+            <w:r>
+              <w:t xml:space="preserve">globale </w:t>
+            </w:r>
+            <w:r>
+              <w:t xml:space="preserve">Umstellung von v5.db.transport.rest </w:t>
+            </w:r>
+            <w:r>
+              <w:t>zu</w:t>
+            </w:r>
+            <w:r>
+              <w:t xml:space="preserve"> v6.db.transport.rest</w:t>
+            </w:r>
+          </w:p>
+        </w:tc>
+        <w:tc>
+          <w:tcPr>
+            <w:tcW w:w="672" w:type="dxa"/>
+          </w:tcPr>
+          <w:p>
+            <w:r>
+              <w:t>1.5h</w:t>
+            </w:r>
+          </w:p>
+        </w:tc>
+        <w:tc>
+          <w:tcPr>
+            <w:tcW w:w="1307" w:type="dxa"/>
+          </w:tcPr>
+          <w:p>
+            <w:r>
+              <w:t>19.04.2023</w:t>
             </w:r>
           </w:p>
         </w:tc>

</xml_diff>

<commit_message>
Alte Daten entfernt, Aufräumen der Verzeichnisstruktur
- alte Daten (PHP) entfernt
- aktuelle Dateien aufgeräumt und umstrukturiert
- Arbeitsnachweis nachträglich aktualisiert

index.html:
- Design für Layout-Boxen fertiggestellt
</commit_message>
<xml_diff>
--- a/Arbeitsnachweis.docx
+++ b/Arbeitsnachweis.docx
@@ -1613,13 +1613,7 @@
               <w:t>Service</w:t>
             </w:r>
             <w:r>
-              <w:t xml:space="preserve">-Übersicht </w:t>
-            </w:r>
-            <w:r>
-              <w:t>erstellt</w:t>
-            </w:r>
-            <w:r>
-              <w:t>,</w:t>
+              <w:t>-Übersicht erstellt,</w:t>
             </w:r>
           </w:p>
           <w:p>
@@ -1663,6 +1657,68 @@
           <w:p>
             <w:r>
               <w:t>20.04.2023</w:t>
+            </w:r>
+          </w:p>
+        </w:tc>
+      </w:tr>
+      <w:tr>
+        <w:tc>
+          <w:tcPr>
+            <w:tcW w:w="2228" w:type="dxa"/>
+          </w:tcPr>
+          <w:p>
+            <w:r>
+              <w:t>Styling der index.html</w:t>
+            </w:r>
+          </w:p>
+        </w:tc>
+        <w:tc>
+          <w:tcPr>
+            <w:tcW w:w="1325" w:type="dxa"/>
+          </w:tcPr>
+          <w:p>
+            <w:r>
+              <w:t>Falk</w:t>
+            </w:r>
+          </w:p>
+        </w:tc>
+        <w:tc>
+          <w:tcPr>
+            <w:tcW w:w="3530" w:type="dxa"/>
+          </w:tcPr>
+          <w:p>
+            <w:r>
+              <w:t>Einbindung von Fontawesome in die index.html,</w:t>
+            </w:r>
+          </w:p>
+          <w:p>
+            <w:r>
+              <w:t>Styling der Service-Übersicht,</w:t>
+            </w:r>
+          </w:p>
+          <w:p>
+            <w:r>
+              <w:t>Icons auf der index.html eingefügt</w:t>
+            </w:r>
+          </w:p>
+        </w:tc>
+        <w:tc>
+          <w:tcPr>
+            <w:tcW w:w="672" w:type="dxa"/>
+          </w:tcPr>
+          <w:p>
+            <w:r>
+              <w:t>1h</w:t>
+            </w:r>
+          </w:p>
+        </w:tc>
+        <w:tc>
+          <w:tcPr>
+            <w:tcW w:w="1307" w:type="dxa"/>
+          </w:tcPr>
+          <w:p>
+            <w:r>
+              <w:t>21.04.2023</w:t>
             </w:r>
           </w:p>
         </w:tc>

</xml_diff>